<commit_message>
feat(web): Sprint 4 - Next.js веб-интерфейс с JWT auth, Dashboard, Task Creation Form
- Создан Next.js 14 веб-приложение (apps/web)
- Реализован Auth Module в NestJS API:
  - JWT Strategy (Passport)
  - Auth Service (login, getProfile)
  - Auth Controller (POST /auth/login)
  - Users Controller (GET /users/me)
- Реализован веб-интерфейс:
  - Login Form с react-hook-form + zod валидацией
  - Dashboard с метриками (задачи, поля, сезоны)
  - Task Creation Form с динамической загрузкой полей
  - JWT аутентификация через HttpOnly cookies
  - Middleware для защиты приватных роутов
- Создан UI Kit (Button, Card, Input) по UI Design Canon
- UI Canon: Geist font, font-medium, rounded-2xl, light theme
- Language Policy: все тексты на русском
- E2E Flow проверен: Login  Dashboard  Create Task
- Build & Lint успешны

Closes: SPRINT4-WEB-001
</commit_message>
<xml_diff>
--- a/docs/07-RESEARCH_ARCHIVE/ACTIVE_RESEARCH/Проблематика Рапс Gemini/ПРАКТИЧЕСКОЕ ИССЛЕДОВАНИЕ GPT.docx
+++ b/docs/07-RESEARCH_ARCHIVE/ACTIVE_RESEARCH/Проблематика Рапс Gemini/ПРАКТИЧЕСКОЕ ИССЛЕДОВАНИЕ GPT.docx
@@ -350,14 +350,25 @@
           <w:lang w:eastAsia="ru-RU"/>
         </w:rPr>
       </w:pPr>
-      <w:r>
-        <w:rPr>
-          <w:rFonts w:ascii="Times New Roman" w:eastAsia="Times New Roman" w:hAnsi="Times New Roman" w:cs="Times New Roman"/>
-          <w:sz w:val="24"/>
-          <w:szCs w:val="24"/>
-          <w:lang w:eastAsia="ru-RU"/>
-        </w:rPr>
-        <w:t>выпревания,</w:t>
+      <w:proofErr w:type="spellStart"/>
+      <w:r>
+        <w:rPr>
+          <w:rFonts w:ascii="Times New Roman" w:eastAsia="Times New Roman" w:hAnsi="Times New Roman" w:cs="Times New Roman"/>
+          <w:sz w:val="24"/>
+          <w:szCs w:val="24"/>
+          <w:lang w:eastAsia="ru-RU"/>
+        </w:rPr>
+        <w:t>выпревания</w:t>
+      </w:r>
+      <w:proofErr w:type="spellEnd"/>
+      <w:r>
+        <w:rPr>
+          <w:rFonts w:ascii="Times New Roman" w:eastAsia="Times New Roman" w:hAnsi="Times New Roman" w:cs="Times New Roman"/>
+          <w:sz w:val="24"/>
+          <w:szCs w:val="24"/>
+          <w:lang w:eastAsia="ru-RU"/>
+        </w:rPr>
+        <w:t>,</w:t>
       </w:r>
     </w:p>
     <w:p>
@@ -374,14 +385,25 @@
           <w:lang w:eastAsia="ru-RU"/>
         </w:rPr>
       </w:pPr>
-      <w:r>
-        <w:rPr>
-          <w:rFonts w:ascii="Times New Roman" w:eastAsia="Times New Roman" w:hAnsi="Times New Roman" w:cs="Times New Roman"/>
-          <w:sz w:val="24"/>
-          <w:szCs w:val="24"/>
-          <w:lang w:eastAsia="ru-RU"/>
-        </w:rPr>
-        <w:t>вымокания,</w:t>
+      <w:proofErr w:type="spellStart"/>
+      <w:r>
+        <w:rPr>
+          <w:rFonts w:ascii="Times New Roman" w:eastAsia="Times New Roman" w:hAnsi="Times New Roman" w:cs="Times New Roman"/>
+          <w:sz w:val="24"/>
+          <w:szCs w:val="24"/>
+          <w:lang w:eastAsia="ru-RU"/>
+        </w:rPr>
+        <w:t>вымокания</w:t>
+      </w:r>
+      <w:proofErr w:type="spellEnd"/>
+      <w:r>
+        <w:rPr>
+          <w:rFonts w:ascii="Times New Roman" w:eastAsia="Times New Roman" w:hAnsi="Times New Roman" w:cs="Times New Roman"/>
+          <w:sz w:val="24"/>
+          <w:szCs w:val="24"/>
+          <w:lang w:eastAsia="ru-RU"/>
+        </w:rPr>
+        <w:t>,</w:t>
       </w:r>
     </w:p>
     <w:p>
@@ -761,7 +783,6 @@
           <w:szCs w:val="24"/>
           <w:lang w:eastAsia="ru-RU"/>
         </w:rPr>
-        <w:lastRenderedPageBreak/>
         <w:t xml:space="preserve">Экономия 2–3 тыс. руб./га на регуляторе = </w:t>
       </w:r>
       <w:r>
@@ -851,6 +872,7 @@
           <w:szCs w:val="24"/>
           <w:lang w:eastAsia="ru-RU"/>
         </w:rPr>
+        <w:lastRenderedPageBreak/>
         <w:t>Главный враг — влага в момент сева</w:t>
       </w:r>
     </w:p>
@@ -1535,6 +1557,7 @@
                 <w:lang w:eastAsia="ru-RU"/>
               </w:rPr>
             </w:pPr>
+            <w:proofErr w:type="spellStart"/>
             <w:r>
               <w:rPr>
                 <w:rFonts w:ascii="Times New Roman" w:eastAsia="Times New Roman" w:hAnsi="Times New Roman" w:cs="Times New Roman"/>
@@ -1544,6 +1567,7 @@
               </w:rPr>
               <w:t>Strip-till</w:t>
             </w:r>
+            <w:proofErr w:type="spellEnd"/>
           </w:p>
         </w:tc>
         <w:tc>
@@ -1655,8 +1679,19 @@
                 <w:szCs w:val="24"/>
                 <w:lang w:eastAsia="ru-RU"/>
               </w:rPr>
-              <w:t>No-till</w:t>
+              <w:t>No-</w:t>
             </w:r>
+            <w:proofErr w:type="spellStart"/>
+            <w:r>
+              <w:rPr>
+                <w:rFonts w:ascii="Times New Roman" w:eastAsia="Times New Roman" w:hAnsi="Times New Roman" w:cs="Times New Roman"/>
+                <w:sz w:val="24"/>
+                <w:szCs w:val="24"/>
+                <w:lang w:eastAsia="ru-RU"/>
+              </w:rPr>
+              <w:t>till</w:t>
+            </w:r>
+            <w:proofErr w:type="spellEnd"/>
           </w:p>
         </w:tc>
         <w:tc>
@@ -1771,7 +1806,27 @@
           <w:lang w:eastAsia="ru-RU"/>
         </w:rPr>
         <w:br/>
-        <w:t xml:space="preserve">Использовать No-till под рапс </w:t>
+        <w:t>Использовать No-</w:t>
+      </w:r>
+      <w:proofErr w:type="spellStart"/>
+      <w:r>
+        <w:rPr>
+          <w:rFonts w:ascii="Times New Roman" w:eastAsia="Times New Roman" w:hAnsi="Times New Roman" w:cs="Times New Roman"/>
+          <w:sz w:val="24"/>
+          <w:szCs w:val="24"/>
+          <w:lang w:eastAsia="ru-RU"/>
+        </w:rPr>
+        <w:t>till</w:t>
+      </w:r>
+      <w:proofErr w:type="spellEnd"/>
+      <w:r>
+        <w:rPr>
+          <w:rFonts w:ascii="Times New Roman" w:eastAsia="Times New Roman" w:hAnsi="Times New Roman" w:cs="Times New Roman"/>
+          <w:sz w:val="24"/>
+          <w:szCs w:val="24"/>
+          <w:lang w:eastAsia="ru-RU"/>
+        </w:rPr>
+        <w:t xml:space="preserve"> под рапс </w:t>
       </w:r>
       <w:r>
         <w:rPr>
@@ -1908,7 +1963,6 @@
           <w:szCs w:val="24"/>
           <w:lang w:eastAsia="ru-RU"/>
         </w:rPr>
-        <w:lastRenderedPageBreak/>
         <w:t>1,5–2,0 см (максимум!)</w:t>
       </w:r>
     </w:p>
@@ -2091,6 +2145,7 @@
           <w:szCs w:val="24"/>
           <w:lang w:eastAsia="ru-RU"/>
         </w:rPr>
+        <w:lastRenderedPageBreak/>
         <w:t>Не выровняли поле</w:t>
       </w:r>
     </w:p>
@@ -2186,7 +2241,31 @@
           <w:szCs w:val="27"/>
           <w:lang w:eastAsia="ru-RU"/>
         </w:rPr>
-        <w:t>2.3. Семена: гибриды vs сорта (санкционная реальность)</w:t>
+        <w:t xml:space="preserve">2.3. Семена: гибриды </w:t>
+      </w:r>
+      <w:proofErr w:type="spellStart"/>
+      <w:r>
+        <w:rPr>
+          <w:rFonts w:ascii="Times New Roman" w:eastAsia="Times New Roman" w:hAnsi="Times New Roman" w:cs="Times New Roman"/>
+          <w:b/>
+          <w:bCs/>
+          <w:sz w:val="27"/>
+          <w:szCs w:val="27"/>
+          <w:lang w:eastAsia="ru-RU"/>
+        </w:rPr>
+        <w:t>vs</w:t>
+      </w:r>
+      <w:proofErr w:type="spellEnd"/>
+      <w:r>
+        <w:rPr>
+          <w:rFonts w:ascii="Times New Roman" w:eastAsia="Times New Roman" w:hAnsi="Times New Roman" w:cs="Times New Roman"/>
+          <w:b/>
+          <w:bCs/>
+          <w:sz w:val="27"/>
+          <w:szCs w:val="27"/>
+          <w:lang w:eastAsia="ru-RU"/>
+        </w:rPr>
+        <w:t xml:space="preserve"> сорта (санкционная реальность)</w:t>
       </w:r>
     </w:p>
     <w:tbl>
@@ -3049,7 +3128,6 @@
           <w:szCs w:val="24"/>
           <w:lang w:eastAsia="ru-RU"/>
         </w:rPr>
-        <w:lastRenderedPageBreak/>
         <w:t>Проблема</w:t>
       </w:r>
     </w:p>
@@ -3313,6 +3391,7 @@
           <w:szCs w:val="24"/>
           <w:lang w:eastAsia="ru-RU"/>
         </w:rPr>
+        <w:lastRenderedPageBreak/>
         <w:t>Рабочая практика:</w:t>
       </w:r>
     </w:p>
@@ -3432,8 +3511,21 @@
           <w:szCs w:val="27"/>
           <w:lang w:eastAsia="ru-RU"/>
         </w:rPr>
-        <w:t>3.2. Гербицидный стресс и имидазолиноны</w:t>
-      </w:r>
+        <w:t xml:space="preserve">3.2. Гербицидный стресс и </w:t>
+      </w:r>
+      <w:proofErr w:type="spellStart"/>
+      <w:r>
+        <w:rPr>
+          <w:rFonts w:ascii="Times New Roman" w:eastAsia="Times New Roman" w:hAnsi="Times New Roman" w:cs="Times New Roman"/>
+          <w:b/>
+          <w:bCs/>
+          <w:sz w:val="27"/>
+          <w:szCs w:val="27"/>
+          <w:lang w:eastAsia="ru-RU"/>
+        </w:rPr>
+        <w:t>имидазолиноны</w:t>
+      </w:r>
+      <w:proofErr w:type="spellEnd"/>
     </w:p>
     <w:p>
       <w:pPr>
@@ -3471,14 +3563,25 @@
           <w:lang w:eastAsia="ru-RU"/>
         </w:rPr>
       </w:pPr>
-      <w:r>
-        <w:rPr>
-          <w:rFonts w:ascii="Times New Roman" w:eastAsia="Times New Roman" w:hAnsi="Times New Roman" w:cs="Times New Roman"/>
-          <w:sz w:val="24"/>
-          <w:szCs w:val="24"/>
-          <w:lang w:eastAsia="ru-RU"/>
-        </w:rPr>
-        <w:t>Clearfield-рапс</w:t>
+      <w:proofErr w:type="spellStart"/>
+      <w:r>
+        <w:rPr>
+          <w:rFonts w:ascii="Times New Roman" w:eastAsia="Times New Roman" w:hAnsi="Times New Roman" w:cs="Times New Roman"/>
+          <w:sz w:val="24"/>
+          <w:szCs w:val="24"/>
+          <w:lang w:eastAsia="ru-RU"/>
+        </w:rPr>
+        <w:t>Clearfield</w:t>
+      </w:r>
+      <w:proofErr w:type="spellEnd"/>
+      <w:r>
+        <w:rPr>
+          <w:rFonts w:ascii="Times New Roman" w:eastAsia="Times New Roman" w:hAnsi="Times New Roman" w:cs="Times New Roman"/>
+          <w:sz w:val="24"/>
+          <w:szCs w:val="24"/>
+          <w:lang w:eastAsia="ru-RU"/>
+        </w:rPr>
+        <w:t>-рапс</w:t>
       </w:r>
     </w:p>
     <w:p>
@@ -4079,7 +4182,6 @@
           <w:szCs w:val="24"/>
           <w:lang w:eastAsia="ru-RU"/>
         </w:rPr>
-        <w:lastRenderedPageBreak/>
         <w:t>Типовая ошибка:</w:t>
       </w:r>
     </w:p>
@@ -4306,19 +4408,40 @@
           <w:szCs w:val="24"/>
           <w:lang w:eastAsia="ru-RU"/>
         </w:rPr>
-        <w:t>забитые решёта.</w:t>
-      </w:r>
-    </w:p>
-    <w:p>
-      <w:pPr>
-        <w:spacing w:before="100" w:beforeAutospacing="1" w:after="100" w:afterAutospacing="1" w:line="240" w:lineRule="auto"/>
-        <w:rPr>
-          <w:rFonts w:ascii="Times New Roman" w:eastAsia="Times New Roman" w:hAnsi="Times New Roman" w:cs="Times New Roman"/>
-          <w:sz w:val="24"/>
-          <w:szCs w:val="24"/>
-          <w:lang w:eastAsia="ru-RU"/>
-        </w:rPr>
-      </w:pPr>
+        <w:t xml:space="preserve">забитые </w:t>
+      </w:r>
+      <w:proofErr w:type="spellStart"/>
+      <w:r>
+        <w:rPr>
+          <w:rFonts w:ascii="Times New Roman" w:eastAsia="Times New Roman" w:hAnsi="Times New Roman" w:cs="Times New Roman"/>
+          <w:sz w:val="24"/>
+          <w:szCs w:val="24"/>
+          <w:lang w:eastAsia="ru-RU"/>
+        </w:rPr>
+        <w:t>решёта</w:t>
+      </w:r>
+      <w:proofErr w:type="spellEnd"/>
+      <w:r>
+        <w:rPr>
+          <w:rFonts w:ascii="Times New Roman" w:eastAsia="Times New Roman" w:hAnsi="Times New Roman" w:cs="Times New Roman"/>
+          <w:sz w:val="24"/>
+          <w:szCs w:val="24"/>
+          <w:lang w:eastAsia="ru-RU"/>
+        </w:rPr>
+        <w:t>.</w:t>
+      </w:r>
+    </w:p>
+    <w:p>
+      <w:pPr>
+        <w:spacing w:before="100" w:beforeAutospacing="1" w:after="100" w:afterAutospacing="1" w:line="240" w:lineRule="auto"/>
+        <w:rPr>
+          <w:rFonts w:ascii="Times New Roman" w:eastAsia="Times New Roman" w:hAnsi="Times New Roman" w:cs="Times New Roman"/>
+          <w:sz w:val="24"/>
+          <w:szCs w:val="24"/>
+          <w:lang w:eastAsia="ru-RU"/>
+        </w:rPr>
+      </w:pPr>
+      <w:proofErr w:type="spellStart"/>
       <w:r>
         <w:rPr>
           <w:rFonts w:ascii="Times New Roman" w:eastAsia="Times New Roman" w:hAnsi="Times New Roman" w:cs="Times New Roman"/>
@@ -4328,8 +4451,57 @@
           <w:szCs w:val="24"/>
           <w:lang w:eastAsia="ru-RU"/>
         </w:rPr>
-        <w:t>Глифосаты vs дикваты</w:t>
-      </w:r>
+        <w:t>Глифосаты</w:t>
+      </w:r>
+      <w:proofErr w:type="spellEnd"/>
+      <w:r>
+        <w:rPr>
+          <w:rFonts w:ascii="Times New Roman" w:eastAsia="Times New Roman" w:hAnsi="Times New Roman" w:cs="Times New Roman"/>
+          <w:b/>
+          <w:bCs/>
+          <w:sz w:val="24"/>
+          <w:szCs w:val="24"/>
+          <w:lang w:eastAsia="ru-RU"/>
+        </w:rPr>
+        <w:t xml:space="preserve"> </w:t>
+      </w:r>
+      <w:proofErr w:type="spellStart"/>
+      <w:r>
+        <w:rPr>
+          <w:rFonts w:ascii="Times New Roman" w:eastAsia="Times New Roman" w:hAnsi="Times New Roman" w:cs="Times New Roman"/>
+          <w:b/>
+          <w:bCs/>
+          <w:sz w:val="24"/>
+          <w:szCs w:val="24"/>
+          <w:lang w:eastAsia="ru-RU"/>
+        </w:rPr>
+        <w:t>vs</w:t>
+      </w:r>
+      <w:proofErr w:type="spellEnd"/>
+      <w:r>
+        <w:rPr>
+          <w:rFonts w:ascii="Times New Roman" w:eastAsia="Times New Roman" w:hAnsi="Times New Roman" w:cs="Times New Roman"/>
+          <w:b/>
+          <w:bCs/>
+          <w:sz w:val="24"/>
+          <w:szCs w:val="24"/>
+          <w:lang w:eastAsia="ru-RU"/>
+        </w:rPr>
+        <w:t xml:space="preserve"> </w:t>
+      </w:r>
+      <w:proofErr w:type="spellStart"/>
+      <w:r>
+        <w:rPr>
+          <w:rFonts w:ascii="Times New Roman" w:eastAsia="Times New Roman" w:hAnsi="Times New Roman" w:cs="Times New Roman"/>
+          <w:b/>
+          <w:bCs/>
+          <w:sz w:val="24"/>
+          <w:szCs w:val="24"/>
+          <w:lang w:eastAsia="ru-RU"/>
+        </w:rPr>
+        <w:t>дикваты</w:t>
+      </w:r>
+      <w:proofErr w:type="spellEnd"/>
     </w:p>
     <w:tbl>
       <w:tblPr>
@@ -4381,6 +4553,7 @@
                 <w:szCs w:val="24"/>
                 <w:lang w:eastAsia="ru-RU"/>
               </w:rPr>
+              <w:lastRenderedPageBreak/>
               <w:t>Параметр</w:t>
             </w:r>
           </w:p>
@@ -4404,6 +4577,7 @@
                 <w:lang w:eastAsia="ru-RU"/>
               </w:rPr>
             </w:pPr>
+            <w:proofErr w:type="spellStart"/>
             <w:r>
               <w:rPr>
                 <w:rFonts w:ascii="Times New Roman" w:eastAsia="Times New Roman" w:hAnsi="Times New Roman" w:cs="Times New Roman"/>
@@ -4415,6 +4589,7 @@
               </w:rPr>
               <w:t>Глифосат</w:t>
             </w:r>
+            <w:proofErr w:type="spellEnd"/>
           </w:p>
         </w:tc>
         <w:tc>
@@ -4436,6 +4611,7 @@
                 <w:lang w:eastAsia="ru-RU"/>
               </w:rPr>
             </w:pPr>
+            <w:proofErr w:type="spellStart"/>
             <w:r>
               <w:rPr>
                 <w:rFonts w:ascii="Times New Roman" w:eastAsia="Times New Roman" w:hAnsi="Times New Roman" w:cs="Times New Roman"/>
@@ -4447,6 +4623,7 @@
               </w:rPr>
               <w:t>Дикват</w:t>
             </w:r>
+            <w:proofErr w:type="spellEnd"/>
           </w:p>
         </w:tc>
       </w:tr>
@@ -4750,8 +4927,19 @@
           <w:szCs w:val="24"/>
           <w:lang w:eastAsia="ru-RU"/>
         </w:rPr>
-        <w:t>Экспорт → дикват</w:t>
-      </w:r>
+        <w:t xml:space="preserve">Экспорт → </w:t>
+      </w:r>
+      <w:proofErr w:type="spellStart"/>
+      <w:r>
+        <w:rPr>
+          <w:rFonts w:ascii="Times New Roman" w:eastAsia="Times New Roman" w:hAnsi="Times New Roman" w:cs="Times New Roman"/>
+          <w:sz w:val="24"/>
+          <w:szCs w:val="24"/>
+          <w:lang w:eastAsia="ru-RU"/>
+        </w:rPr>
+        <w:t>дикват</w:t>
+      </w:r>
+      <w:proofErr w:type="spellEnd"/>
     </w:p>
     <w:p>
       <w:pPr>
@@ -4774,8 +4962,19 @@
           <w:szCs w:val="24"/>
           <w:lang w:eastAsia="ru-RU"/>
         </w:rPr>
-        <w:t>Внутренний рынок → аккуратный глифосат</w:t>
-      </w:r>
+        <w:t xml:space="preserve">Внутренний рынок → аккуратный </w:t>
+      </w:r>
+      <w:proofErr w:type="spellStart"/>
+      <w:r>
+        <w:rPr>
+          <w:rFonts w:ascii="Times New Roman" w:eastAsia="Times New Roman" w:hAnsi="Times New Roman" w:cs="Times New Roman"/>
+          <w:sz w:val="24"/>
+          <w:szCs w:val="24"/>
+          <w:lang w:eastAsia="ru-RU"/>
+        </w:rPr>
+        <w:t>глифосат</w:t>
+      </w:r>
+      <w:proofErr w:type="spellEnd"/>
     </w:p>
     <w:p>
       <w:pPr>
@@ -5040,7 +5239,6 @@
           <w:szCs w:val="27"/>
           <w:lang w:eastAsia="ru-RU"/>
         </w:rPr>
-        <w:lastRenderedPageBreak/>
         <w:t>4.3. Влажность и сушка</w:t>
       </w:r>
     </w:p>
@@ -5080,6 +5278,7 @@
           <w:lang w:eastAsia="ru-RU"/>
         </w:rPr>
       </w:pPr>
+      <w:proofErr w:type="spellStart"/>
       <w:r>
         <w:rPr>
           <w:rFonts w:ascii="Times New Roman" w:eastAsia="Times New Roman" w:hAnsi="Times New Roman" w:cs="Times New Roman"/>
@@ -5089,6 +5288,7 @@
         </w:rPr>
         <w:t>Самосогрев</w:t>
       </w:r>
+      <w:proofErr w:type="spellEnd"/>
     </w:p>
     <w:p>
       <w:pPr>
@@ -5179,7 +5379,27 @@
           <w:szCs w:val="24"/>
           <w:lang w:eastAsia="ru-RU"/>
         </w:rPr>
-        <w:t>«Постояит ночь — утром досушим»</w:t>
+        <w:t>«</w:t>
+      </w:r>
+      <w:proofErr w:type="spellStart"/>
+      <w:r>
+        <w:rPr>
+          <w:rFonts w:ascii="Times New Roman" w:eastAsia="Times New Roman" w:hAnsi="Times New Roman" w:cs="Times New Roman"/>
+          <w:sz w:val="24"/>
+          <w:szCs w:val="24"/>
+          <w:lang w:eastAsia="ru-RU"/>
+        </w:rPr>
+        <w:t>Постояит</w:t>
+      </w:r>
+      <w:proofErr w:type="spellEnd"/>
+      <w:r>
+        <w:rPr>
+          <w:rFonts w:ascii="Times New Roman" w:eastAsia="Times New Roman" w:hAnsi="Times New Roman" w:cs="Times New Roman"/>
+          <w:sz w:val="24"/>
+          <w:szCs w:val="24"/>
+          <w:lang w:eastAsia="ru-RU"/>
+        </w:rPr>
+        <w:t xml:space="preserve"> ночь — утром досушим»</w:t>
       </w:r>
     </w:p>
     <w:p>
@@ -5385,6 +5605,7 @@
           <w:szCs w:val="24"/>
           <w:lang w:eastAsia="ru-RU"/>
         </w:rPr>
+        <w:lastRenderedPageBreak/>
         <w:t>Агроному теперь нужно думать не только о поле, но и о цифре.</w:t>
       </w:r>
     </w:p>
@@ -5731,7 +5952,6 @@
           <w:szCs w:val="24"/>
           <w:lang w:eastAsia="ru-RU"/>
         </w:rPr>
-        <w:lastRenderedPageBreak/>
         <w:pict w14:anchorId="2DAB23DB">
           <v:rect id="_x0000_i1039" style="width:0;height:1.5pt" o:hralign="center" o:hrstd="t" o:hr="t" fillcolor="#a0a0a0" stroked="f"/>
         </w:pict>
@@ -6001,13 +6221,33 @@
           <w:szCs w:val="24"/>
           <w:lang w:eastAsia="ru-RU"/>
         </w:rPr>
-        <w:t>Кто не учитывает регуляторку — тот теряет маржу, даже с хорошим урожаем</w:t>
+        <w:t xml:space="preserve">Кто не учитывает </w:t>
+      </w:r>
+      <w:proofErr w:type="spellStart"/>
+      <w:r>
+        <w:rPr>
+          <w:rFonts w:ascii="Times New Roman" w:eastAsia="Times New Roman" w:hAnsi="Times New Roman" w:cs="Times New Roman"/>
+          <w:sz w:val="24"/>
+          <w:szCs w:val="24"/>
+          <w:lang w:eastAsia="ru-RU"/>
+        </w:rPr>
+        <w:t>регуляторку</w:t>
+      </w:r>
+      <w:proofErr w:type="spellEnd"/>
+      <w:r>
+        <w:rPr>
+          <w:rFonts w:ascii="Times New Roman" w:eastAsia="Times New Roman" w:hAnsi="Times New Roman" w:cs="Times New Roman"/>
+          <w:sz w:val="24"/>
+          <w:szCs w:val="24"/>
+          <w:lang w:eastAsia="ru-RU"/>
+        </w:rPr>
+        <w:t xml:space="preserve"> — тот теряет маржу, даже с хорошим урожаем</w:t>
       </w:r>
     </w:p>
     <w:p/>
     <w:sectPr>
       <w:pgSz w:w="11906" w:h="16838"/>
-      <w:pgMar w:top="1134" w:right="850" w:bottom="1134" w:left="1701" w:header="708" w:footer="708" w:gutter="0"/>
+      <w:pgMar w:top="426" w:right="850" w:bottom="426" w:left="1701" w:header="708" w:footer="708" w:gutter="0"/>
       <w:cols w:space="708"/>
       <w:docGrid w:linePitch="360"/>
     </w:sectPr>

</xml_diff>